<commit_message>
Se actualiza documento de versiones SISTRA2.
</commit_message>
<xml_diff>
--- a/doc/SISTRA2-VERSIONES.docx
+++ b/doc/SISTRA2-VERSIONES.docx
@@ -9,7 +9,54 @@
       </w:pPr>
     </w:p>
     <w:p/>
-    <w:p/>
+    <w:p>
+      <w:pPr>
+        <w:jc w:val="left"/>
+      </w:pPr>
+      <w:r>
+        <w:rPr>
+          <w:noProof/>
+          <w:lang w:eastAsia="es-ES"/>
+        </w:rPr>
+        <w:drawing>
+          <wp:inline distT="0" distB="0" distL="0" distR="0" wp14:anchorId="5D8AACED" wp14:editId="2C18DDD6">
+            <wp:extent cx="1121833" cy="475479"/>
+            <wp:effectExtent l="0" t="0" r="2540" b="1270"/>
+            <wp:docPr id="12" name="Imagen 12"/>
+            <wp:cNvGraphicFramePr>
+              <a:graphicFrameLocks xmlns:a="http://schemas.openxmlformats.org/drawingml/2006/main" noChangeAspect="1"/>
+            </wp:cNvGraphicFramePr>
+            <a:graphic xmlns:a="http://schemas.openxmlformats.org/drawingml/2006/main">
+              <a:graphicData uri="http://schemas.openxmlformats.org/drawingml/2006/picture">
+                <pic:pic xmlns:pic="http://schemas.openxmlformats.org/drawingml/2006/picture">
+                  <pic:nvPicPr>
+                    <pic:cNvPr id="1" name=""/>
+                    <pic:cNvPicPr/>
+                  </pic:nvPicPr>
+                  <pic:blipFill>
+                    <a:blip r:embed="rId8"/>
+                    <a:stretch>
+                      <a:fillRect/>
+                    </a:stretch>
+                  </pic:blipFill>
+                  <pic:spPr>
+                    <a:xfrm>
+                      <a:off x="0" y="0"/>
+                      <a:ext cx="1200750" cy="508927"/>
+                    </a:xfrm>
+                    <a:prstGeom prst="rect">
+                      <a:avLst/>
+                    </a:prstGeom>
+                  </pic:spPr>
+                </pic:pic>
+              </a:graphicData>
+            </a:graphic>
+          </wp:inline>
+        </w:drawing>
+      </w:r>
+      <w:bookmarkStart w:id="0" w:name="_GoBack"/>
+      <w:bookmarkEnd w:id="0"/>
+    </w:p>
     <w:p>
       <w:pPr>
         <w:pageBreakBefore/>
@@ -2924,9 +2971,8 @@
         <w:pStyle w:val="TITULO"/>
         <w:pageBreakBefore/>
         <w:sectPr>
-          <w:headerReference w:type="default" r:id="rId8"/>
-          <w:footerReference w:type="default" r:id="rId9"/>
-          <w:headerReference w:type="first" r:id="rId10"/>
+          <w:headerReference w:type="default" r:id="rId9"/>
+          <w:footerReference w:type="default" r:id="rId10"/>
           <w:footerReference w:type="first" r:id="rId11"/>
           <w:pgSz w:w="11906" w:h="16838"/>
           <w:pgMar w:top="1702" w:right="1133" w:bottom="1418" w:left="1701" w:header="720" w:footer="720" w:gutter="0"/>
@@ -3538,8 +3584,6 @@
       <w:r>
         <w:br w:type="page"/>
       </w:r>
-      <w:bookmarkStart w:id="0" w:name="_GoBack"/>
-      <w:bookmarkEnd w:id="0"/>
     </w:p>
     <w:p>
       <w:pPr>
@@ -3643,16 +3687,7 @@
       </w:r>
       <w:bookmarkEnd w:id="3"/>
       <w:r>
-        <w:t xml:space="preserve"> </w:t>
-      </w:r>
-      <w:r>
-        <w:t>16</w:t>
-      </w:r>
-      <w:r>
-        <w:t>/11/</w:t>
-      </w:r>
-      <w:r>
-        <w:t>2020</w:t>
+        <w:t xml:space="preserve"> 16/11/2020</w:t>
       </w:r>
       <w:bookmarkEnd w:id="4"/>
     </w:p>
@@ -5908,6 +5943,7 @@
           <w:noProof/>
           <w:lang w:eastAsia="es-ES"/>
         </w:rPr>
+        <w:lastRenderedPageBreak/>
         <w:drawing>
           <wp:inline distT="0" distB="0" distL="0" distR="0">
             <wp:extent cx="3022600" cy="3092582"/>
@@ -6393,29 +6429,19 @@
         <w:lang w:eastAsia="es-ES"/>
       </w:rPr>
       <w:drawing>
-        <wp:anchor distT="0" distB="0" distL="114300" distR="114300" simplePos="0" relativeHeight="251659264" behindDoc="0" locked="0" layoutInCell="1" allowOverlap="1">
-          <wp:simplePos x="0" y="0"/>
-          <wp:positionH relativeFrom="column">
-            <wp:posOffset>567690</wp:posOffset>
-          </wp:positionH>
-          <wp:positionV relativeFrom="paragraph">
-            <wp:posOffset>-1696720</wp:posOffset>
-          </wp:positionV>
-          <wp:extent cx="2209800" cy="554990"/>
+        <wp:inline distT="0" distB="0" distL="0" distR="0">
+          <wp:extent cx="1248833" cy="1248833"/>
           <wp:effectExtent l="0" t="0" r="0" b="0"/>
-          <wp:wrapNone/>
-          <wp:docPr id="8" name="Objeto 1"/>
+          <wp:docPr id="7" name="Imagen 7"/>
           <wp:cNvGraphicFramePr>
-            <a:graphicFrameLocks xmlns:a="http://schemas.openxmlformats.org/drawingml/2006/main"/>
+            <a:graphicFrameLocks xmlns:a="http://schemas.openxmlformats.org/drawingml/2006/main" noChangeAspect="1"/>
           </wp:cNvGraphicFramePr>
           <a:graphic xmlns:a="http://schemas.openxmlformats.org/drawingml/2006/main">
             <a:graphicData uri="http://schemas.openxmlformats.org/drawingml/2006/picture">
               <pic:pic xmlns:pic="http://schemas.openxmlformats.org/drawingml/2006/picture">
                 <pic:nvPicPr>
-                  <pic:cNvPr id="0" name="Objeto 1"/>
-                  <pic:cNvPicPr>
-                    <a:picLocks noChangeArrowheads="1"/>
-                  </pic:cNvPicPr>
+                  <pic:cNvPr id="7" name="goib-05.png"/>
+                  <pic:cNvPicPr/>
                 </pic:nvPicPr>
                 <pic:blipFill>
                   <a:blip r:embed="rId1">
@@ -6425,104 +6451,23 @@
                       </a:ext>
                     </a:extLst>
                   </a:blip>
-                  <a:srcRect t="-635" b="-635"/>
                   <a:stretch>
                     <a:fillRect/>
                   </a:stretch>
                 </pic:blipFill>
-                <pic:spPr bwMode="auto">
+                <pic:spPr>
                   <a:xfrm>
                     <a:off x="0" y="0"/>
-                    <a:ext cx="2209800" cy="554990"/>
+                    <a:ext cx="1268873" cy="1268873"/>
                   </a:xfrm>
                   <a:prstGeom prst="rect">
                     <a:avLst/>
                   </a:prstGeom>
-                  <a:noFill/>
-                  <a:ln>
-                    <a:noFill/>
-                  </a:ln>
                 </pic:spPr>
               </pic:pic>
             </a:graphicData>
           </a:graphic>
-          <wp14:sizeRelH relativeFrom="page">
-            <wp14:pctWidth>0</wp14:pctWidth>
-          </wp14:sizeRelH>
-          <wp14:sizeRelV relativeFrom="page">
-            <wp14:pctHeight>0</wp14:pctHeight>
-          </wp14:sizeRelV>
-        </wp:anchor>
-      </w:drawing>
-    </w:r>
-    <w:r>
-      <w:rPr>
-        <w:noProof/>
-        <w:lang w:eastAsia="es-ES"/>
-      </w:rPr>
-      <w:drawing>
-        <wp:anchor distT="0" distB="0" distL="114935" distR="114935" simplePos="0" relativeHeight="251658240" behindDoc="1" locked="0" layoutInCell="1" allowOverlap="1">
-          <wp:simplePos x="0" y="0"/>
-          <wp:positionH relativeFrom="column">
-            <wp:posOffset>3093720</wp:posOffset>
-          </wp:positionH>
-          <wp:positionV relativeFrom="paragraph">
-            <wp:posOffset>-1745615</wp:posOffset>
-          </wp:positionV>
-          <wp:extent cx="2112010" cy="631825"/>
-          <wp:effectExtent l="0" t="0" r="0" b="0"/>
-          <wp:wrapNone/>
-          <wp:docPr id="6" name="Imagen 6"/>
-          <wp:cNvGraphicFramePr>
-            <a:graphicFrameLocks xmlns:a="http://schemas.openxmlformats.org/drawingml/2006/main" noChangeAspect="1"/>
-          </wp:cNvGraphicFramePr>
-          <a:graphic xmlns:a="http://schemas.openxmlformats.org/drawingml/2006/main">
-            <a:graphicData uri="http://schemas.openxmlformats.org/drawingml/2006/picture">
-              <pic:pic xmlns:pic="http://schemas.openxmlformats.org/drawingml/2006/picture">
-                <pic:nvPicPr>
-                  <pic:cNvPr id="0" name="Picture 6"/>
-                  <pic:cNvPicPr>
-                    <a:picLocks noChangeAspect="1" noChangeArrowheads="1"/>
-                  </pic:cNvPicPr>
-                </pic:nvPicPr>
-                <pic:blipFill>
-                  <a:blip r:embed="rId2">
-                    <a:extLst>
-                      <a:ext uri="{28A0092B-C50C-407E-A947-70E740481C1C}">
-                        <a14:useLocalDpi xmlns:a14="http://schemas.microsoft.com/office/drawing/2010/main" val="0"/>
-                      </a:ext>
-                    </a:extLst>
-                  </a:blip>
-                  <a:srcRect/>
-                  <a:stretch>
-                    <a:fillRect/>
-                  </a:stretch>
-                </pic:blipFill>
-                <pic:spPr bwMode="auto">
-                  <a:xfrm>
-                    <a:off x="0" y="0"/>
-                    <a:ext cx="2112010" cy="631825"/>
-                  </a:xfrm>
-                  <a:prstGeom prst="rect">
-                    <a:avLst/>
-                  </a:prstGeom>
-                  <a:solidFill>
-                    <a:srgbClr val="FFFFFF"/>
-                  </a:solidFill>
-                  <a:ln>
-                    <a:noFill/>
-                  </a:ln>
-                </pic:spPr>
-              </pic:pic>
-            </a:graphicData>
-          </a:graphic>
-          <wp14:sizeRelH relativeFrom="page">
-            <wp14:pctWidth>0</wp14:pctWidth>
-          </wp14:sizeRelH>
-          <wp14:sizeRelV relativeFrom="page">
-            <wp14:pctHeight>0</wp14:pctHeight>
-          </wp14:sizeRelV>
-        </wp:anchor>
+        </wp:inline>
       </w:drawing>
     </w:r>
   </w:p>
@@ -6570,29 +6515,19 @@
         <w:lang w:eastAsia="es-ES"/>
       </w:rPr>
       <w:drawing>
-        <wp:anchor distT="0" distB="0" distL="114300" distR="114300" simplePos="0" relativeHeight="251660288" behindDoc="0" locked="0" layoutInCell="1" allowOverlap="1">
-          <wp:simplePos x="0" y="0"/>
-          <wp:positionH relativeFrom="column">
-            <wp:posOffset>-4445</wp:posOffset>
-          </wp:positionH>
-          <wp:positionV relativeFrom="paragraph">
-            <wp:posOffset>-26035</wp:posOffset>
-          </wp:positionV>
-          <wp:extent cx="1314450" cy="327660"/>
+        <wp:inline distT="0" distB="0" distL="0" distR="0">
+          <wp:extent cx="859367" cy="859367"/>
           <wp:effectExtent l="0" t="0" r="0" b="0"/>
-          <wp:wrapNone/>
-          <wp:docPr id="9" name="Objeto 1"/>
+          <wp:docPr id="1" name="Imagen 1"/>
           <wp:cNvGraphicFramePr>
-            <a:graphicFrameLocks xmlns:a="http://schemas.openxmlformats.org/drawingml/2006/main"/>
+            <a:graphicFrameLocks xmlns:a="http://schemas.openxmlformats.org/drawingml/2006/main" noChangeAspect="1"/>
           </wp:cNvGraphicFramePr>
           <a:graphic xmlns:a="http://schemas.openxmlformats.org/drawingml/2006/main">
             <a:graphicData uri="http://schemas.openxmlformats.org/drawingml/2006/picture">
               <pic:pic xmlns:pic="http://schemas.openxmlformats.org/drawingml/2006/picture">
                 <pic:nvPicPr>
-                  <pic:cNvPr id="0" name="Objeto 1"/>
-                  <pic:cNvPicPr>
-                    <a:picLocks noChangeArrowheads="1"/>
-                  </pic:cNvPicPr>
+                  <pic:cNvPr id="1" name="goib-05.png"/>
+                  <pic:cNvPicPr/>
                 </pic:nvPicPr>
                 <pic:blipFill>
                   <a:blip r:embed="rId1">
@@ -6602,34 +6537,23 @@
                       </a:ext>
                     </a:extLst>
                   </a:blip>
-                  <a:srcRect t="-635" b="-635"/>
                   <a:stretch>
                     <a:fillRect/>
                   </a:stretch>
                 </pic:blipFill>
-                <pic:spPr bwMode="auto">
+                <pic:spPr>
                   <a:xfrm>
                     <a:off x="0" y="0"/>
-                    <a:ext cx="1314450" cy="327660"/>
+                    <a:ext cx="932158" cy="932158"/>
                   </a:xfrm>
                   <a:prstGeom prst="rect">
                     <a:avLst/>
                   </a:prstGeom>
-                  <a:noFill/>
-                  <a:ln>
-                    <a:noFill/>
-                  </a:ln>
                 </pic:spPr>
               </pic:pic>
             </a:graphicData>
           </a:graphic>
-          <wp14:sizeRelH relativeFrom="page">
-            <wp14:pctWidth>0</wp14:pctWidth>
-          </wp14:sizeRelH>
-          <wp14:sizeRelV relativeFrom="page">
-            <wp14:pctHeight>0</wp14:pctHeight>
-          </wp14:sizeRelV>
-        </wp:anchor>
+        </wp:inline>
       </w:drawing>
     </w:r>
     <w:r>
@@ -6637,19 +6561,18 @@
         <w:noProof/>
         <w:lang w:eastAsia="es-ES"/>
       </w:rPr>
+      <w:t xml:space="preserve">                                                                                                       </w:t>
+    </w:r>
+    <w:r>
+      <w:rPr>
+        <w:noProof/>
+        <w:lang w:eastAsia="es-ES"/>
+      </w:rPr>
       <w:drawing>
-        <wp:anchor distT="0" distB="0" distL="114935" distR="114935" simplePos="0" relativeHeight="251656192" behindDoc="1" locked="0" layoutInCell="1" allowOverlap="1">
-          <wp:simplePos x="0" y="0"/>
-          <wp:positionH relativeFrom="column">
-            <wp:posOffset>4800600</wp:posOffset>
-          </wp:positionH>
-          <wp:positionV relativeFrom="paragraph">
-            <wp:posOffset>2540</wp:posOffset>
-          </wp:positionV>
-          <wp:extent cx="935355" cy="361950"/>
-          <wp:effectExtent l="0" t="0" r="0" b="0"/>
-          <wp:wrapNone/>
-          <wp:docPr id="3" name="Imagen 2"/>
+        <wp:inline distT="0" distB="0" distL="0" distR="0" wp14:anchorId="3FCE5D79" wp14:editId="67ABDD44">
+          <wp:extent cx="1193800" cy="505981"/>
+          <wp:effectExtent l="0" t="0" r="6350" b="8890"/>
+          <wp:docPr id="10" name="Imagen 10"/>
           <wp:cNvGraphicFramePr>
             <a:graphicFrameLocks xmlns:a="http://schemas.openxmlformats.org/drawingml/2006/main" noChangeAspect="1"/>
           </wp:cNvGraphicFramePr>
@@ -6657,119 +6580,28 @@
             <a:graphicData uri="http://schemas.openxmlformats.org/drawingml/2006/picture">
               <pic:pic xmlns:pic="http://schemas.openxmlformats.org/drawingml/2006/picture">
                 <pic:nvPicPr>
-                  <pic:cNvPr id="0" name="Picture 2"/>
-                  <pic:cNvPicPr>
-                    <a:picLocks noChangeAspect="1" noChangeArrowheads="1"/>
-                  </pic:cNvPicPr>
+                  <pic:cNvPr id="1" name=""/>
+                  <pic:cNvPicPr/>
                 </pic:nvPicPr>
                 <pic:blipFill>
-                  <a:blip r:embed="rId2">
-                    <a:extLst>
-                      <a:ext uri="{28A0092B-C50C-407E-A947-70E740481C1C}">
-                        <a14:useLocalDpi xmlns:a14="http://schemas.microsoft.com/office/drawing/2010/main" val="0"/>
-                      </a:ext>
-                    </a:extLst>
-                  </a:blip>
-                  <a:srcRect/>
+                  <a:blip r:embed="rId2"/>
                   <a:stretch>
                     <a:fillRect/>
                   </a:stretch>
                 </pic:blipFill>
-                <pic:spPr bwMode="auto">
+                <pic:spPr>
                   <a:xfrm>
                     <a:off x="0" y="0"/>
-                    <a:ext cx="935355" cy="361950"/>
+                    <a:ext cx="1228885" cy="520851"/>
                   </a:xfrm>
                   <a:prstGeom prst="rect">
                     <a:avLst/>
                   </a:prstGeom>
-                  <a:solidFill>
-                    <a:srgbClr val="FFFFFF"/>
-                  </a:solidFill>
-                  <a:ln>
-                    <a:noFill/>
-                  </a:ln>
                 </pic:spPr>
               </pic:pic>
             </a:graphicData>
           </a:graphic>
-          <wp14:sizeRelH relativeFrom="page">
-            <wp14:pctWidth>0</wp14:pctWidth>
-          </wp14:sizeRelH>
-          <wp14:sizeRelV relativeFrom="page">
-            <wp14:pctHeight>0</wp14:pctHeight>
-          </wp14:sizeRelV>
-        </wp:anchor>
-      </w:drawing>
-    </w:r>
-    <w:r>
-      <w:rPr>
-        <w:noProof/>
-        <w:lang w:eastAsia="es-ES"/>
-      </w:rPr>
-      <w:drawing>
-        <wp:anchor distT="0" distB="0" distL="114935" distR="114935" simplePos="0" relativeHeight="251657216" behindDoc="1" locked="0" layoutInCell="1" allowOverlap="1">
-          <wp:simplePos x="0" y="0"/>
-          <wp:positionH relativeFrom="column">
-            <wp:posOffset>1486535</wp:posOffset>
-          </wp:positionH>
-          <wp:positionV relativeFrom="paragraph">
-            <wp:posOffset>-45085</wp:posOffset>
-          </wp:positionV>
-          <wp:extent cx="1156970" cy="346075"/>
-          <wp:effectExtent l="0" t="0" r="0" b="0"/>
-          <wp:wrapNone/>
-          <wp:docPr id="4" name="Imagen 4"/>
-          <wp:cNvGraphicFramePr>
-            <a:graphicFrameLocks xmlns:a="http://schemas.openxmlformats.org/drawingml/2006/main" noChangeAspect="1"/>
-          </wp:cNvGraphicFramePr>
-          <a:graphic xmlns:a="http://schemas.openxmlformats.org/drawingml/2006/main">
-            <a:graphicData uri="http://schemas.openxmlformats.org/drawingml/2006/picture">
-              <pic:pic xmlns:pic="http://schemas.openxmlformats.org/drawingml/2006/picture">
-                <pic:nvPicPr>
-                  <pic:cNvPr id="0" name="Picture 4"/>
-                  <pic:cNvPicPr>
-                    <a:picLocks noChangeAspect="1" noChangeArrowheads="1"/>
-                  </pic:cNvPicPr>
-                </pic:nvPicPr>
-                <pic:blipFill>
-                  <a:blip r:embed="rId3">
-                    <a:extLst>
-                      <a:ext uri="{28A0092B-C50C-407E-A947-70E740481C1C}">
-                        <a14:useLocalDpi xmlns:a14="http://schemas.microsoft.com/office/drawing/2010/main" val="0"/>
-                      </a:ext>
-                    </a:extLst>
-                  </a:blip>
-                  <a:srcRect/>
-                  <a:stretch>
-                    <a:fillRect/>
-                  </a:stretch>
-                </pic:blipFill>
-                <pic:spPr bwMode="auto">
-                  <a:xfrm>
-                    <a:off x="0" y="0"/>
-                    <a:ext cx="1156970" cy="346075"/>
-                  </a:xfrm>
-                  <a:prstGeom prst="rect">
-                    <a:avLst/>
-                  </a:prstGeom>
-                  <a:solidFill>
-                    <a:srgbClr val="FFFFFF"/>
-                  </a:solidFill>
-                  <a:ln>
-                    <a:noFill/>
-                  </a:ln>
-                </pic:spPr>
-              </pic:pic>
-            </a:graphicData>
-          </a:graphic>
-          <wp14:sizeRelH relativeFrom="page">
-            <wp14:pctWidth>0</wp14:pctWidth>
-          </wp14:sizeRelH>
-          <wp14:sizeRelV relativeFrom="page">
-            <wp14:pctHeight>0</wp14:pctHeight>
-          </wp14:sizeRelV>
-        </wp:anchor>
+        </wp:inline>
       </w:drawing>
     </w:r>
   </w:p>
@@ -6849,91 +6681,11 @@
 </w:hdr>
 </file>
 
-<file path=word/header2.xml><?xml version="1.0" encoding="utf-8"?>
-<w:hdr xmlns:wpc="http://schemas.microsoft.com/office/word/2010/wordprocessingCanvas" xmlns:cx="http://schemas.microsoft.com/office/drawing/2014/chartex" xmlns:cx1="http://schemas.microsoft.com/office/drawing/2015/9/8/chartex" xmlns:mc="http://schemas.openxmlformats.org/markup-compatibility/2006" xmlns:o="urn:schemas-microsoft-com:office:office" xmlns:r="http://schemas.openxmlformats.org/officeDocument/2006/relationships" xmlns:m="http://schemas.openxmlformats.org/officeDocument/2006/math" xmlns:v="urn:schemas-microsoft-com:vml" xmlns:wp14="http://schemas.microsoft.com/office/word/2010/wordprocessingDrawing" xmlns:wp="http://schemas.openxmlformats.org/drawingml/2006/wordprocessingDrawing" xmlns:w10="urn:schemas-microsoft-com:office:word" xmlns:w="http://schemas.openxmlformats.org/wordprocessingml/2006/main" xmlns:w14="http://schemas.microsoft.com/office/word/2010/wordml" xmlns:w15="http://schemas.microsoft.com/office/word/2012/wordml" xmlns:w16se="http://schemas.microsoft.com/office/word/2015/wordml/symex" xmlns:wpg="http://schemas.microsoft.com/office/word/2010/wordprocessingGroup" xmlns:wpi="http://schemas.microsoft.com/office/word/2010/wordprocessingInk" xmlns:wne="http://schemas.microsoft.com/office/word/2006/wordml" xmlns:wps="http://schemas.microsoft.com/office/word/2010/wordprocessingShape" mc:Ignorable="w14 w15 w16se wp14">
-  <w:p>
-    <w:pPr>
-      <w:pStyle w:val="Encabezado"/>
-    </w:pPr>
-    <w:r>
-      <w:rPr>
-        <w:noProof/>
-        <w:lang w:eastAsia="es-ES"/>
-      </w:rPr>
-      <w:drawing>
-        <wp:anchor distT="0" distB="0" distL="114935" distR="114935" simplePos="0" relativeHeight="251655168" behindDoc="1" locked="0" layoutInCell="1" allowOverlap="1">
-          <wp:simplePos x="0" y="0"/>
-          <wp:positionH relativeFrom="column">
-            <wp:posOffset>2057400</wp:posOffset>
-          </wp:positionH>
-          <wp:positionV relativeFrom="paragraph">
-            <wp:posOffset>2174240</wp:posOffset>
-          </wp:positionV>
-          <wp:extent cx="2078355" cy="803910"/>
-          <wp:effectExtent l="0" t="0" r="0" b="0"/>
-          <wp:wrapNone/>
-          <wp:docPr id="2" name="Imagen 1"/>
-          <wp:cNvGraphicFramePr>
-            <a:graphicFrameLocks xmlns:a="http://schemas.openxmlformats.org/drawingml/2006/main" noChangeAspect="1"/>
-          </wp:cNvGraphicFramePr>
-          <a:graphic xmlns:a="http://schemas.openxmlformats.org/drawingml/2006/main">
-            <a:graphicData uri="http://schemas.openxmlformats.org/drawingml/2006/picture">
-              <pic:pic xmlns:pic="http://schemas.openxmlformats.org/drawingml/2006/picture">
-                <pic:nvPicPr>
-                  <pic:cNvPr id="0" name="Picture 1"/>
-                  <pic:cNvPicPr>
-                    <a:picLocks noChangeAspect="1" noChangeArrowheads="1"/>
-                  </pic:cNvPicPr>
-                </pic:nvPicPr>
-                <pic:blipFill>
-                  <a:blip r:embed="rId1">
-                    <a:extLst>
-                      <a:ext uri="{28A0092B-C50C-407E-A947-70E740481C1C}">
-                        <a14:useLocalDpi xmlns:a14="http://schemas.microsoft.com/office/drawing/2010/main" val="0"/>
-                      </a:ext>
-                    </a:extLst>
-                  </a:blip>
-                  <a:srcRect/>
-                  <a:stretch>
-                    <a:fillRect/>
-                  </a:stretch>
-                </pic:blipFill>
-                <pic:spPr bwMode="auto">
-                  <a:xfrm>
-                    <a:off x="0" y="0"/>
-                    <a:ext cx="2078355" cy="803910"/>
-                  </a:xfrm>
-                  <a:prstGeom prst="rect">
-                    <a:avLst/>
-                  </a:prstGeom>
-                  <a:solidFill>
-                    <a:srgbClr val="FFFFFF"/>
-                  </a:solidFill>
-                  <a:ln>
-                    <a:noFill/>
-                  </a:ln>
-                </pic:spPr>
-              </pic:pic>
-            </a:graphicData>
-          </a:graphic>
-          <wp14:sizeRelH relativeFrom="page">
-            <wp14:pctWidth>0</wp14:pctWidth>
-          </wp14:sizeRelH>
-          <wp14:sizeRelV relativeFrom="page">
-            <wp14:pctHeight>0</wp14:pctHeight>
-          </wp14:sizeRelV>
-        </wp:anchor>
-      </w:drawing>
-    </w:r>
-  </w:p>
-</w:hdr>
-</file>
-
 <file path=word/numbering.xml><?xml version="1.0" encoding="utf-8"?>
 <w:numbering xmlns:wpc="http://schemas.microsoft.com/office/word/2010/wordprocessingCanvas" xmlns:cx="http://schemas.microsoft.com/office/drawing/2014/chartex" xmlns:cx1="http://schemas.microsoft.com/office/drawing/2015/9/8/chartex" xmlns:mc="http://schemas.openxmlformats.org/markup-compatibility/2006" xmlns:o="urn:schemas-microsoft-com:office:office" xmlns:r="http://schemas.openxmlformats.org/officeDocument/2006/relationships" xmlns:m="http://schemas.openxmlformats.org/officeDocument/2006/math" xmlns:v="urn:schemas-microsoft-com:vml" xmlns:wp14="http://schemas.microsoft.com/office/word/2010/wordprocessingDrawing" xmlns:wp="http://schemas.openxmlformats.org/drawingml/2006/wordprocessingDrawing" xmlns:w10="urn:schemas-microsoft-com:office:word" xmlns:w="http://schemas.openxmlformats.org/wordprocessingml/2006/main" xmlns:w14="http://schemas.microsoft.com/office/word/2010/wordml" xmlns:w15="http://schemas.microsoft.com/office/word/2012/wordml" xmlns:w16se="http://schemas.microsoft.com/office/word/2015/wordml/symex" xmlns:wpg="http://schemas.microsoft.com/office/word/2010/wordprocessingGroup" xmlns:wpi="http://schemas.microsoft.com/office/word/2010/wordprocessingInk" xmlns:wne="http://schemas.microsoft.com/office/word/2006/wordml" xmlns:wps="http://schemas.microsoft.com/office/word/2010/wordprocessingShape" mc:Ignorable="w14 w15 w16se wp14">
   <w:numPicBullet w:numPicBulletId="0">
     <w:pict>
-      <v:shapetype id="_x0000_t75" coordsize="21600,21600" o:spt="75" o:preferrelative="t" path="m@4@5l@4@11@9@11@9@5xe" filled="f" stroked="f">
+      <v:shapetype w14:anchorId="5D8AACED" id="_x0000_t75" coordsize="21600,21600" o:spt="75" o:preferrelative="t" path="m@4@5l@4@11@9@11@9@5xe" filled="f" stroked="f">
         <v:stroke joinstyle="miter"/>
         <v:formulas>
           <v:f eqn="if lineDrawn pixelLineWidth 0"/>
@@ -6952,7 +6704,7 @@
         <v:path o:extrusionok="f" gradientshapeok="t" o:connecttype="rect"/>
         <o:lock v:ext="edit" aspectratio="t"/>
       </v:shapetype>
-      <v:shape id="_x0000_i1027" type="#_x0000_t75" style="width:11.75pt;height:11.75pt" o:bullet="t" filled="t">
+      <v:shape id="_x0000_i1030" type="#_x0000_t75" style="width:11.65pt;height:11.65pt" o:bullet="t" filled="t">
         <v:fill color2="black"/>
         <v:imagedata r:id="rId1" o:title=""/>
       </v:shape>
@@ -10820,7 +10572,7 @@
 </file>
 
 <file path=customXml/itemProps1.xml><?xml version="1.0" encoding="utf-8"?>
-<ds:datastoreItem xmlns:ds="http://schemas.openxmlformats.org/officeDocument/2006/customXml" ds:itemID="{0BEDBBE6-3B38-40BF-A42D-E1B9841FFD42}">
+<ds:datastoreItem xmlns:ds="http://schemas.openxmlformats.org/officeDocument/2006/customXml" ds:itemID="{536CB02D-184D-4976-9414-7A138D01AE60}">
   <ds:schemaRefs>
     <ds:schemaRef ds:uri="http://schemas.openxmlformats.org/officeDocument/2006/bibliography"/>
   </ds:schemaRefs>

</xml_diff>